<commit_message>
docs: update readme and domain docs
</commit_message>
<xml_diff>
--- a/docs/domain/domain.docx
+++ b/docs/domain/domain.docx
@@ -90,7 +90,19 @@
         <w:rPr>
           <w:rFonts w:ascii="Times New Roman" w:hAnsi="Times New Roman" w:cs="Times New Roman"/>
         </w:rPr>
-        <w:t>На Платформу поступают отчёты об уязвимостях от независимых исследователей. Поток отчётов равномерный, и при высокой нагрузке невозможно сразу обработать все заявки. Автоматизированная система распределяет их по приоритету: отчёты от исследователей с низким приоритетом могут быть вытеснены при переполнении очереди.</w:t>
+        <w:t xml:space="preserve">На </w:t>
+      </w:r>
+      <w:r>
+        <w:rPr>
+          <w:rFonts w:ascii="Times New Roman" w:hAnsi="Times New Roman" w:cs="Times New Roman"/>
+        </w:rPr>
+        <w:t>п</w:t>
+      </w:r>
+      <w:r>
+        <w:rPr>
+          <w:rFonts w:ascii="Times New Roman" w:hAnsi="Times New Roman" w:cs="Times New Roman"/>
+        </w:rPr>
+        <w:t>латформу поступают отчёты об уязвимостях от независимых исследователей. Поток отчётов равномерный, и при высокой нагрузке невозможно сразу обработать все заявки. Автоматизированная система распределяет их по приоритету: отчёты от исследователей с низким приоритетом могут быть вытеснены при переполнении очереди.</w:t>
       </w:r>
     </w:p>
     <w:tbl>
@@ -335,7 +347,19 @@
         <w:rPr>
           <w:rFonts w:ascii="Times New Roman" w:hAnsi="Times New Roman" w:cs="Times New Roman"/>
         </w:rPr>
-        <w:t>Независимые исследователи безопасности отправляют отчёты на Платформу. Поток отчётов бесконечный, распределён равномерно</w:t>
+        <w:t xml:space="preserve">Независимые исследователи безопасности отправляют отчёты на </w:t>
+      </w:r>
+      <w:r>
+        <w:rPr>
+          <w:rFonts w:ascii="Times New Roman" w:hAnsi="Times New Roman" w:cs="Times New Roman"/>
+        </w:rPr>
+        <w:t>п</w:t>
+      </w:r>
+      <w:r>
+        <w:rPr>
+          <w:rFonts w:ascii="Times New Roman" w:hAnsi="Times New Roman" w:cs="Times New Roman"/>
+        </w:rPr>
+        <w:t>латформу. Поток отчётов бесконечный, распределён равномерно</w:t>
       </w:r>
       <w:r>
         <w:rPr>
@@ -537,6 +561,7 @@
         </w:rPr>
         <w:t>Д2Б5</w:t>
       </w:r>
+      <w:proofErr w:type="gramStart"/>
       <w:r>
         <w:rPr>
           <w:rFonts w:ascii="Times New Roman" w:hAnsi="Times New Roman" w:cs="Times New Roman"/>
@@ -549,13 +574,27 @@
         <w:rPr>
           <w:rFonts w:ascii="Times New Roman" w:hAnsi="Times New Roman" w:cs="Times New Roman"/>
         </w:rPr>
-        <w:t>если</w:t>
-      </w:r>
-      <w:r>
-        <w:rPr>
-          <w:rFonts w:ascii="Times New Roman" w:hAnsi="Times New Roman" w:cs="Times New Roman"/>
-        </w:rPr>
-        <w:t xml:space="preserve"> в буфере накопились заявки от одного исследователя, система сначала обрабатывает все отчёты этого источника подряд. После завершения обработки пакета выбирается следующий наиболее приоритетный источник.</w:t>
+        <w:t>Е</w:t>
+      </w:r>
+      <w:r>
+        <w:rPr>
+          <w:rFonts w:ascii="Times New Roman" w:hAnsi="Times New Roman" w:cs="Times New Roman"/>
+        </w:rPr>
+        <w:t>сли</w:t>
+      </w:r>
+      <w:proofErr w:type="gramEnd"/>
+      <w:r>
+        <w:rPr>
+          <w:rFonts w:ascii="Times New Roman" w:hAnsi="Times New Roman" w:cs="Times New Roman"/>
+        </w:rPr>
+        <w:t xml:space="preserve"> в буфере накопились заявки от одного исследователя, система сначала обрабатывает все отчёты этого источника подряд. После завершения обработки пакета выбирается следующий наиболее приоритетный источник</w:t>
+      </w:r>
+      <w:r>
+        <w:rPr>
+          <w:rFonts w:ascii="Times New Roman" w:hAnsi="Times New Roman" w:cs="Times New Roman"/>
+          <w:lang w:val="en-US"/>
+        </w:rPr>
+        <w:t>;</w:t>
       </w:r>
     </w:p>
     <w:p>
@@ -705,7 +744,13 @@
         <w:rPr>
           <w:rFonts w:ascii="Times New Roman" w:hAnsi="Times New Roman" w:cs="Times New Roman"/>
         </w:rPr>
-        <w:t>ременные диаграммы и текущее состояние системы (какие отчёты находятся в буфере, какие обрабатываются).</w:t>
+        <w:t>ременные диаграммы и текущее состояние системы (какие отчёты находятся в буфере, какие обрабатываются)</w:t>
+      </w:r>
+      <w:r>
+        <w:rPr>
+          <w:rFonts w:ascii="Times New Roman" w:hAnsi="Times New Roman" w:cs="Times New Roman"/>
+        </w:rPr>
+        <w:t>;</w:t>
       </w:r>
     </w:p>
     <w:p>
@@ -800,7 +845,6 @@
     </w:p>
     <w:p>
       <w:pPr>
-        <w:pStyle w:val="a7"/>
         <w:rPr>
           <w:rFonts w:ascii="Times New Roman" w:hAnsi="Times New Roman" w:cs="Times New Roman"/>
         </w:rPr>
@@ -875,17 +919,7 @@
           <w:sz w:val="28"/>
           <w:szCs w:val="28"/>
         </w:rPr>
-        <w:t>Схема</w:t>
-      </w:r>
-      <w:r>
-        <w:rPr>
-          <w:rFonts w:ascii="Times New Roman" w:hAnsi="Times New Roman" w:cs="Times New Roman"/>
-          <w:b/>
-          <w:bCs/>
-          <w:sz w:val="28"/>
-          <w:szCs w:val="28"/>
-        </w:rPr>
-        <w:t>:</w:t>
+        <w:t>Схема:</w:t>
       </w:r>
     </w:p>
     <w:p>

</xml_diff>